<commit_message>
Signed-off-by: Tharindu Rajindra Piyasekara <t.rajindra@gmail.com>
</commit_message>
<xml_diff>
--- a/Documents/Project Registration/ResearchProjectRegistrationForm.docx
+++ b/Documents/Project Registration/ResearchProjectRegistrationForm.docx
@@ -814,6 +814,7 @@
               <w:bottom w:val="single" w:sz="5" w:space="0" w:color="000000"/>
               <w:right w:val="single" w:sz="5" w:space="0" w:color="000000"/>
             </w:tcBorders>
+            <w:vAlign w:val="center"/>
           </w:tcPr>
           <w:p>
             <w:pPr>
@@ -826,6 +827,7 @@
             </w:pPr>
             <w:r>
               <w:rPr>
+                <w:strike/>
                 <w:spacing w:val="1"/>
                 <w:sz w:val="24"/>
                 <w:szCs w:val="24"/>
@@ -834,6 +836,7 @@
             </w:r>
             <w:r>
               <w:rPr>
+                <w:strike/>
                 <w:sz w:val="24"/>
                 <w:szCs w:val="24"/>
               </w:rPr>
@@ -841,6 +844,7 @@
             </w:r>
             <w:r>
               <w:rPr>
+                <w:strike/>
                 <w:spacing w:val="-1"/>
                 <w:sz w:val="24"/>
                 <w:szCs w:val="24"/>
@@ -852,7 +856,30 @@
                 <w:sz w:val="24"/>
                 <w:szCs w:val="24"/>
               </w:rPr>
-              <w:t>./Dr./Mr./Ms.</w:t>
+              <w:t>./</w:t>
+            </w:r>
+            <w:r>
+              <w:rPr>
+                <w:strike/>
+                <w:sz w:val="24"/>
+                <w:szCs w:val="24"/>
+              </w:rPr>
+              <w:t>Dr</w:t>
+            </w:r>
+            <w:r>
+              <w:rPr>
+                <w:sz w:val="24"/>
+                <w:szCs w:val="24"/>
+              </w:rPr>
+              <w:t>./Mr./</w:t>
+            </w:r>
+            <w:r>
+              <w:rPr>
+                <w:strike/>
+                <w:sz w:val="24"/>
+                <w:szCs w:val="24"/>
+              </w:rPr>
+              <w:t>Ms.</w:t>
             </w:r>
           </w:p>
         </w:tc>
@@ -1060,8 +1087,13 @@
               <w:bottom w:val="single" w:sz="5" w:space="0" w:color="000000"/>
               <w:right w:val="single" w:sz="5" w:space="0" w:color="000000"/>
             </w:tcBorders>
+            <w:vAlign w:val="center"/>
           </w:tcPr>
-          <w:p/>
+          <w:p>
+            <w:r>
+              <w:t>SLIIT</w:t>
+            </w:r>
+          </w:p>
         </w:tc>
       </w:tr>
       <w:tr>
@@ -1168,8 +1200,13 @@
               <w:bottom w:val="single" w:sz="5" w:space="0" w:color="000000"/>
               <w:right w:val="single" w:sz="5" w:space="0" w:color="000000"/>
             </w:tcBorders>
+            <w:vAlign w:val="center"/>
           </w:tcPr>
-          <w:p/>
+          <w:p>
+            <w:r>
+              <w:t>Senior Lecturer</w:t>
+            </w:r>
+          </w:p>
         </w:tc>
       </w:tr>
       <w:tr>
@@ -1230,6 +1267,297 @@
               <w:bottom w:val="single" w:sz="5" w:space="0" w:color="000000"/>
               <w:right w:val="single" w:sz="5" w:space="0" w:color="000000"/>
             </w:tcBorders>
+            <w:vAlign w:val="center"/>
+          </w:tcPr>
+          <w:p>
+            <w:r>
+              <w:t xml:space="preserve">SLIIT, New Kandy Road, </w:t>
+            </w:r>
+            <w:proofErr w:type="spellStart"/>
+            <w:r>
+              <w:t>Malabe</w:t>
+            </w:r>
+            <w:proofErr w:type="spellEnd"/>
+          </w:p>
+        </w:tc>
+      </w:tr>
+      <w:tr>
+        <w:trPr>
+          <w:trHeight w:hRule="exact" w:val="286"/>
+          <w:jc w:val="center"/>
+        </w:trPr>
+        <w:tc>
+          <w:tcPr>
+            <w:tcW w:w="2376" w:type="dxa"/>
+            <w:tcBorders>
+              <w:top w:val="single" w:sz="5" w:space="0" w:color="000000"/>
+              <w:left w:val="single" w:sz="5" w:space="0" w:color="000000"/>
+              <w:bottom w:val="single" w:sz="5" w:space="0" w:color="000000"/>
+              <w:right w:val="single" w:sz="5" w:space="0" w:color="000000"/>
+            </w:tcBorders>
+          </w:tcPr>
+          <w:p>
+            <w:pPr>
+              <w:spacing w:line="260" w:lineRule="exact"/>
+              <w:ind w:left="102"/>
+              <w:rPr>
+                <w:sz w:val="24"/>
+                <w:szCs w:val="24"/>
+              </w:rPr>
+            </w:pPr>
+            <w:r>
+              <w:rPr>
+                <w:sz w:val="24"/>
+                <w:szCs w:val="24"/>
+              </w:rPr>
+              <w:t>T</w:t>
+            </w:r>
+            <w:r>
+              <w:rPr>
+                <w:spacing w:val="-1"/>
+                <w:sz w:val="24"/>
+                <w:szCs w:val="24"/>
+              </w:rPr>
+              <w:t>e</w:t>
+            </w:r>
+            <w:r>
+              <w:rPr>
+                <w:sz w:val="24"/>
+                <w:szCs w:val="24"/>
+              </w:rPr>
+              <w:t>lephone</w:t>
+            </w:r>
+            <w:r>
+              <w:rPr>
+                <w:spacing w:val="-1"/>
+                <w:sz w:val="24"/>
+                <w:szCs w:val="24"/>
+              </w:rPr>
+              <w:t xml:space="preserve"> </w:t>
+            </w:r>
+            <w:r>
+              <w:rPr>
+                <w:spacing w:val="1"/>
+                <w:sz w:val="24"/>
+                <w:szCs w:val="24"/>
+              </w:rPr>
+              <w:t>(</w:t>
+            </w:r>
+            <w:r>
+              <w:rPr>
+                <w:sz w:val="24"/>
+                <w:szCs w:val="24"/>
+              </w:rPr>
+              <w:t>O</w:t>
+            </w:r>
+            <w:r>
+              <w:rPr>
+                <w:spacing w:val="-1"/>
+                <w:sz w:val="24"/>
+                <w:szCs w:val="24"/>
+              </w:rPr>
+              <w:t>f</w:t>
+            </w:r>
+            <w:r>
+              <w:rPr>
+                <w:sz w:val="24"/>
+                <w:szCs w:val="24"/>
+              </w:rPr>
+              <w:t>fi</w:t>
+            </w:r>
+            <w:r>
+              <w:rPr>
+                <w:spacing w:val="1"/>
+                <w:sz w:val="24"/>
+                <w:szCs w:val="24"/>
+              </w:rPr>
+              <w:t>c</w:t>
+            </w:r>
+            <w:r>
+              <w:rPr>
+                <w:spacing w:val="-1"/>
+                <w:sz w:val="24"/>
+                <w:szCs w:val="24"/>
+              </w:rPr>
+              <w:t>e</w:t>
+            </w:r>
+            <w:r>
+              <w:rPr>
+                <w:sz w:val="24"/>
+                <w:szCs w:val="24"/>
+              </w:rPr>
+              <w:t>)</w:t>
+            </w:r>
+          </w:p>
+        </w:tc>
+        <w:tc>
+          <w:tcPr>
+            <w:tcW w:w="6381" w:type="dxa"/>
+            <w:gridSpan w:val="2"/>
+            <w:tcBorders>
+              <w:top w:val="single" w:sz="5" w:space="0" w:color="000000"/>
+              <w:left w:val="single" w:sz="5" w:space="0" w:color="000000"/>
+              <w:bottom w:val="single" w:sz="5" w:space="0" w:color="000000"/>
+              <w:right w:val="single" w:sz="5" w:space="0" w:color="000000"/>
+            </w:tcBorders>
+            <w:vAlign w:val="center"/>
+          </w:tcPr>
+          <w:p>
+            <w:r>
+              <w:t>0112413900</w:t>
+            </w:r>
+          </w:p>
+        </w:tc>
+      </w:tr>
+      <w:tr>
+        <w:trPr>
+          <w:trHeight w:hRule="exact" w:val="286"/>
+          <w:jc w:val="center"/>
+        </w:trPr>
+        <w:tc>
+          <w:tcPr>
+            <w:tcW w:w="2376" w:type="dxa"/>
+            <w:tcBorders>
+              <w:top w:val="single" w:sz="5" w:space="0" w:color="000000"/>
+              <w:left w:val="single" w:sz="5" w:space="0" w:color="000000"/>
+              <w:bottom w:val="single" w:sz="5" w:space="0" w:color="000000"/>
+              <w:right w:val="single" w:sz="5" w:space="0" w:color="000000"/>
+            </w:tcBorders>
+          </w:tcPr>
+          <w:p>
+            <w:pPr>
+              <w:spacing w:line="260" w:lineRule="exact"/>
+              <w:ind w:left="102"/>
+              <w:rPr>
+                <w:sz w:val="24"/>
+                <w:szCs w:val="24"/>
+              </w:rPr>
+            </w:pPr>
+            <w:r>
+              <w:rPr>
+                <w:sz w:val="24"/>
+                <w:szCs w:val="24"/>
+              </w:rPr>
+              <w:t>T</w:t>
+            </w:r>
+            <w:r>
+              <w:rPr>
+                <w:spacing w:val="-1"/>
+                <w:sz w:val="24"/>
+                <w:szCs w:val="24"/>
+              </w:rPr>
+              <w:t>e</w:t>
+            </w:r>
+            <w:r>
+              <w:rPr>
+                <w:sz w:val="24"/>
+                <w:szCs w:val="24"/>
+              </w:rPr>
+              <w:t>lephone</w:t>
+            </w:r>
+            <w:r>
+              <w:rPr>
+                <w:spacing w:val="-1"/>
+                <w:sz w:val="24"/>
+                <w:szCs w:val="24"/>
+              </w:rPr>
+              <w:t xml:space="preserve"> (</w:t>
+            </w:r>
+            <w:r>
+              <w:rPr>
+                <w:sz w:val="24"/>
+                <w:szCs w:val="24"/>
+              </w:rPr>
+              <w:t>Mobil</w:t>
+            </w:r>
+            <w:r>
+              <w:rPr>
+                <w:spacing w:val="2"/>
+                <w:sz w:val="24"/>
+                <w:szCs w:val="24"/>
+              </w:rPr>
+              <w:t>e</w:t>
+            </w:r>
+            <w:r>
+              <w:rPr>
+                <w:sz w:val="24"/>
+                <w:szCs w:val="24"/>
+              </w:rPr>
+              <w:t>)</w:t>
+            </w:r>
+          </w:p>
+        </w:tc>
+        <w:tc>
+          <w:tcPr>
+            <w:tcW w:w="6381" w:type="dxa"/>
+            <w:gridSpan w:val="2"/>
+            <w:tcBorders>
+              <w:top w:val="single" w:sz="5" w:space="0" w:color="000000"/>
+              <w:left w:val="single" w:sz="5" w:space="0" w:color="000000"/>
+              <w:bottom w:val="single" w:sz="5" w:space="0" w:color="000000"/>
+              <w:right w:val="single" w:sz="5" w:space="0" w:color="000000"/>
+            </w:tcBorders>
+            <w:vAlign w:val="center"/>
+          </w:tcPr>
+          <w:p>
+            <w:r>
+              <w:t>0777561061</w:t>
+            </w:r>
+          </w:p>
+        </w:tc>
+      </w:tr>
+      <w:tr>
+        <w:trPr>
+          <w:trHeight w:hRule="exact" w:val="286"/>
+          <w:jc w:val="center"/>
+        </w:trPr>
+        <w:tc>
+          <w:tcPr>
+            <w:tcW w:w="2376" w:type="dxa"/>
+            <w:tcBorders>
+              <w:top w:val="single" w:sz="5" w:space="0" w:color="000000"/>
+              <w:left w:val="single" w:sz="5" w:space="0" w:color="000000"/>
+              <w:bottom w:val="single" w:sz="5" w:space="0" w:color="000000"/>
+              <w:right w:val="single" w:sz="5" w:space="0" w:color="000000"/>
+            </w:tcBorders>
+          </w:tcPr>
+          <w:p>
+            <w:pPr>
+              <w:spacing w:line="260" w:lineRule="exact"/>
+              <w:ind w:left="102"/>
+              <w:rPr>
+                <w:sz w:val="24"/>
+                <w:szCs w:val="24"/>
+              </w:rPr>
+            </w:pPr>
+            <w:r>
+              <w:rPr>
+                <w:spacing w:val="-1"/>
+                <w:sz w:val="24"/>
+                <w:szCs w:val="24"/>
+              </w:rPr>
+              <w:t>Fa</w:t>
+            </w:r>
+            <w:r>
+              <w:rPr>
+                <w:sz w:val="24"/>
+                <w:szCs w:val="24"/>
+              </w:rPr>
+              <w:t>x</w:t>
+            </w:r>
+          </w:p>
+        </w:tc>
+        <w:tc>
+          <w:tcPr>
+            <w:tcW w:w="6381" w:type="dxa"/>
+            <w:gridSpan w:val="2"/>
+            <w:tcBorders>
+              <w:top w:val="single" w:sz="5" w:space="0" w:color="000000"/>
+              <w:left w:val="single" w:sz="5" w:space="0" w:color="000000"/>
+              <w:bottom w:val="single" w:sz="5" w:space="0" w:color="000000"/>
+              <w:right w:val="single" w:sz="5" w:space="0" w:color="000000"/>
+            </w:tcBorders>
+            <w:vAlign w:val="center"/>
           </w:tcPr>
           <w:p/>
         </w:tc>
@@ -1263,83 +1591,22 @@
                 <w:sz w:val="24"/>
                 <w:szCs w:val="24"/>
               </w:rPr>
-              <w:t>T</w:t>
-            </w:r>
-            <w:r>
-              <w:rPr>
-                <w:spacing w:val="-1"/>
-                <w:sz w:val="24"/>
-                <w:szCs w:val="24"/>
-              </w:rPr>
-              <w:t>e</w:t>
-            </w:r>
-            <w:r>
-              <w:rPr>
-                <w:sz w:val="24"/>
-                <w:szCs w:val="24"/>
-              </w:rPr>
-              <w:t>lephone</w:t>
-            </w:r>
-            <w:r>
-              <w:rPr>
-                <w:spacing w:val="-1"/>
-                <w:sz w:val="24"/>
-                <w:szCs w:val="24"/>
-              </w:rPr>
-              <w:t xml:space="preserve"> </w:t>
-            </w:r>
-            <w:r>
-              <w:rPr>
-                <w:spacing w:val="1"/>
-                <w:sz w:val="24"/>
-                <w:szCs w:val="24"/>
-              </w:rPr>
-              <w:t>(</w:t>
-            </w:r>
-            <w:r>
-              <w:rPr>
-                <w:sz w:val="24"/>
-                <w:szCs w:val="24"/>
-              </w:rPr>
-              <w:t>O</w:t>
-            </w:r>
-            <w:r>
-              <w:rPr>
-                <w:spacing w:val="-1"/>
-                <w:sz w:val="24"/>
-                <w:szCs w:val="24"/>
-              </w:rPr>
-              <w:t>f</w:t>
-            </w:r>
-            <w:r>
-              <w:rPr>
-                <w:sz w:val="24"/>
-                <w:szCs w:val="24"/>
-              </w:rPr>
-              <w:t>fi</w:t>
-            </w:r>
-            <w:r>
-              <w:rPr>
-                <w:spacing w:val="1"/>
-                <w:sz w:val="24"/>
-                <w:szCs w:val="24"/>
-              </w:rPr>
-              <w:t>c</w:t>
-            </w:r>
-            <w:r>
-              <w:rPr>
-                <w:spacing w:val="-1"/>
-                <w:sz w:val="24"/>
-                <w:szCs w:val="24"/>
-              </w:rPr>
-              <w:t>e</w:t>
-            </w:r>
-            <w:r>
-              <w:rPr>
-                <w:sz w:val="24"/>
-                <w:szCs w:val="24"/>
-              </w:rPr>
-              <w:t>)</w:t>
+              <w:t>E</w:t>
+            </w:r>
+            <w:r>
+              <w:rPr>
+                <w:spacing w:val="-1"/>
+                <w:sz w:val="24"/>
+                <w:szCs w:val="24"/>
+              </w:rPr>
+              <w:t>-</w:t>
+            </w:r>
+            <w:r>
+              <w:rPr>
+                <w:sz w:val="24"/>
+                <w:szCs w:val="24"/>
+              </w:rPr>
+              <w:t>mail</w:t>
             </w:r>
           </w:p>
         </w:tc>
@@ -1353,217 +1620,13 @@
               <w:bottom w:val="single" w:sz="5" w:space="0" w:color="000000"/>
               <w:right w:val="single" w:sz="5" w:space="0" w:color="000000"/>
             </w:tcBorders>
-          </w:tcPr>
-          <w:p/>
-        </w:tc>
-      </w:tr>
-      <w:tr>
-        <w:trPr>
-          <w:trHeight w:hRule="exact" w:val="286"/>
-          <w:jc w:val="center"/>
-        </w:trPr>
-        <w:tc>
-          <w:tcPr>
-            <w:tcW w:w="2376" w:type="dxa"/>
-            <w:tcBorders>
-              <w:top w:val="single" w:sz="5" w:space="0" w:color="000000"/>
-              <w:left w:val="single" w:sz="5" w:space="0" w:color="000000"/>
-              <w:bottom w:val="single" w:sz="5" w:space="0" w:color="000000"/>
-              <w:right w:val="single" w:sz="5" w:space="0" w:color="000000"/>
-            </w:tcBorders>
+            <w:vAlign w:val="center"/>
           </w:tcPr>
           <w:p>
-            <w:pPr>
-              <w:spacing w:line="260" w:lineRule="exact"/>
-              <w:ind w:left="102"/>
-              <w:rPr>
-                <w:sz w:val="24"/>
-                <w:szCs w:val="24"/>
-              </w:rPr>
-            </w:pPr>
-            <w:r>
-              <w:rPr>
-                <w:sz w:val="24"/>
-                <w:szCs w:val="24"/>
-              </w:rPr>
-              <w:t>T</w:t>
-            </w:r>
-            <w:r>
-              <w:rPr>
-                <w:spacing w:val="-1"/>
-                <w:sz w:val="24"/>
-                <w:szCs w:val="24"/>
-              </w:rPr>
-              <w:t>e</w:t>
-            </w:r>
-            <w:r>
-              <w:rPr>
-                <w:sz w:val="24"/>
-                <w:szCs w:val="24"/>
-              </w:rPr>
-              <w:t>lephone</w:t>
-            </w:r>
-            <w:r>
-              <w:rPr>
-                <w:spacing w:val="-1"/>
-                <w:sz w:val="24"/>
-                <w:szCs w:val="24"/>
-              </w:rPr>
-              <w:t xml:space="preserve"> (</w:t>
-            </w:r>
-            <w:r>
-              <w:rPr>
-                <w:sz w:val="24"/>
-                <w:szCs w:val="24"/>
-              </w:rPr>
-              <w:t>Mobil</w:t>
-            </w:r>
-            <w:r>
-              <w:rPr>
-                <w:spacing w:val="2"/>
-                <w:sz w:val="24"/>
-                <w:szCs w:val="24"/>
-              </w:rPr>
-              <w:t>e</w:t>
-            </w:r>
-            <w:r>
-              <w:rPr>
-                <w:sz w:val="24"/>
-                <w:szCs w:val="24"/>
-              </w:rPr>
-              <w:t>)</w:t>
+            <w:r>
+              <w:t>Lakmal.r@sliit.lk</w:t>
             </w:r>
           </w:p>
-        </w:tc>
-        <w:tc>
-          <w:tcPr>
-            <w:tcW w:w="6381" w:type="dxa"/>
-            <w:gridSpan w:val="2"/>
-            <w:tcBorders>
-              <w:top w:val="single" w:sz="5" w:space="0" w:color="000000"/>
-              <w:left w:val="single" w:sz="5" w:space="0" w:color="000000"/>
-              <w:bottom w:val="single" w:sz="5" w:space="0" w:color="000000"/>
-              <w:right w:val="single" w:sz="5" w:space="0" w:color="000000"/>
-            </w:tcBorders>
-          </w:tcPr>
-          <w:p/>
-        </w:tc>
-      </w:tr>
-      <w:tr>
-        <w:trPr>
-          <w:trHeight w:hRule="exact" w:val="286"/>
-          <w:jc w:val="center"/>
-        </w:trPr>
-        <w:tc>
-          <w:tcPr>
-            <w:tcW w:w="2376" w:type="dxa"/>
-            <w:tcBorders>
-              <w:top w:val="single" w:sz="5" w:space="0" w:color="000000"/>
-              <w:left w:val="single" w:sz="5" w:space="0" w:color="000000"/>
-              <w:bottom w:val="single" w:sz="5" w:space="0" w:color="000000"/>
-              <w:right w:val="single" w:sz="5" w:space="0" w:color="000000"/>
-            </w:tcBorders>
-          </w:tcPr>
-          <w:p>
-            <w:pPr>
-              <w:spacing w:line="260" w:lineRule="exact"/>
-              <w:ind w:left="102"/>
-              <w:rPr>
-                <w:sz w:val="24"/>
-                <w:szCs w:val="24"/>
-              </w:rPr>
-            </w:pPr>
-            <w:r>
-              <w:rPr>
-                <w:spacing w:val="-1"/>
-                <w:sz w:val="24"/>
-                <w:szCs w:val="24"/>
-              </w:rPr>
-              <w:t>Fa</w:t>
-            </w:r>
-            <w:r>
-              <w:rPr>
-                <w:sz w:val="24"/>
-                <w:szCs w:val="24"/>
-              </w:rPr>
-              <w:t>x</w:t>
-            </w:r>
-          </w:p>
-        </w:tc>
-        <w:tc>
-          <w:tcPr>
-            <w:tcW w:w="6381" w:type="dxa"/>
-            <w:gridSpan w:val="2"/>
-            <w:tcBorders>
-              <w:top w:val="single" w:sz="5" w:space="0" w:color="000000"/>
-              <w:left w:val="single" w:sz="5" w:space="0" w:color="000000"/>
-              <w:bottom w:val="single" w:sz="5" w:space="0" w:color="000000"/>
-              <w:right w:val="single" w:sz="5" w:space="0" w:color="000000"/>
-            </w:tcBorders>
-          </w:tcPr>
-          <w:p/>
-        </w:tc>
-      </w:tr>
-      <w:tr>
-        <w:trPr>
-          <w:trHeight w:hRule="exact" w:val="286"/>
-          <w:jc w:val="center"/>
-        </w:trPr>
-        <w:tc>
-          <w:tcPr>
-            <w:tcW w:w="2376" w:type="dxa"/>
-            <w:tcBorders>
-              <w:top w:val="single" w:sz="5" w:space="0" w:color="000000"/>
-              <w:left w:val="single" w:sz="5" w:space="0" w:color="000000"/>
-              <w:bottom w:val="single" w:sz="5" w:space="0" w:color="000000"/>
-              <w:right w:val="single" w:sz="5" w:space="0" w:color="000000"/>
-            </w:tcBorders>
-          </w:tcPr>
-          <w:p>
-            <w:pPr>
-              <w:spacing w:line="260" w:lineRule="exact"/>
-              <w:ind w:left="102"/>
-              <w:rPr>
-                <w:sz w:val="24"/>
-                <w:szCs w:val="24"/>
-              </w:rPr>
-            </w:pPr>
-            <w:r>
-              <w:rPr>
-                <w:sz w:val="24"/>
-                <w:szCs w:val="24"/>
-              </w:rPr>
-              <w:t>E</w:t>
-            </w:r>
-            <w:r>
-              <w:rPr>
-                <w:spacing w:val="-1"/>
-                <w:sz w:val="24"/>
-                <w:szCs w:val="24"/>
-              </w:rPr>
-              <w:t>-</w:t>
-            </w:r>
-            <w:r>
-              <w:rPr>
-                <w:sz w:val="24"/>
-                <w:szCs w:val="24"/>
-              </w:rPr>
-              <w:t>mail</w:t>
-            </w:r>
-          </w:p>
-        </w:tc>
-        <w:tc>
-          <w:tcPr>
-            <w:tcW w:w="6381" w:type="dxa"/>
-            <w:gridSpan w:val="2"/>
-            <w:tcBorders>
-              <w:top w:val="single" w:sz="5" w:space="0" w:color="000000"/>
-              <w:left w:val="single" w:sz="5" w:space="0" w:color="000000"/>
-              <w:bottom w:val="single" w:sz="5" w:space="0" w:color="000000"/>
-              <w:right w:val="single" w:sz="5" w:space="0" w:color="000000"/>
-            </w:tcBorders>
-          </w:tcPr>
-          <w:p/>
         </w:tc>
       </w:tr>
       <w:tr>
@@ -1686,6 +1749,7 @@
               <w:bottom w:val="single" w:sz="5" w:space="0" w:color="000000"/>
               <w:right w:val="single" w:sz="5" w:space="0" w:color="000000"/>
             </w:tcBorders>
+            <w:vAlign w:val="center"/>
           </w:tcPr>
           <w:p/>
         </w:tc>
@@ -1771,6 +1835,7 @@
               <w:bottom w:val="single" w:sz="5" w:space="0" w:color="000000"/>
               <w:right w:val="single" w:sz="5" w:space="0" w:color="000000"/>
             </w:tcBorders>
+            <w:vAlign w:val="center"/>
           </w:tcPr>
           <w:p/>
         </w:tc>
@@ -5510,6 +5575,7 @@
   <w:style w:type="character" w:default="1" w:styleId="DefaultParagraphFont">
     <w:name w:val="Default Paragraph Font"/>
     <w:uiPriority w:val="1"/>
+    <w:semiHidden/>
     <w:unhideWhenUsed/>
   </w:style>
   <w:style w:type="table" w:default="1" w:styleId="TableNormal">

</xml_diff>

<commit_message>
Added Project Proposal & sample Desktop project
</commit_message>
<xml_diff>
--- a/Documents/Project Registration/ResearchProjectRegistrationForm.docx
+++ b/Documents/Project Registration/ResearchProjectRegistrationForm.docx
@@ -345,27 +345,57 @@
             </w:tcBorders>
           </w:tcPr>
           <w:p>
-            <w:r>
+            <w:pPr>
+              <w:rPr>
+                <w:sz w:val="24"/>
+                <w:szCs w:val="24"/>
+              </w:rPr>
+            </w:pPr>
+            <w:r>
+              <w:rPr>
+                <w:sz w:val="24"/>
+                <w:szCs w:val="24"/>
+              </w:rPr>
               <w:t xml:space="preserve">S.D. </w:t>
             </w:r>
             <w:proofErr w:type="spellStart"/>
             <w:r>
+              <w:rPr>
+                <w:sz w:val="24"/>
+                <w:szCs w:val="24"/>
+              </w:rPr>
               <w:t>Tharindu</w:t>
             </w:r>
             <w:proofErr w:type="spellEnd"/>
             <w:r>
+              <w:rPr>
+                <w:sz w:val="24"/>
+                <w:szCs w:val="24"/>
+              </w:rPr>
               <w:t xml:space="preserve"> </w:t>
             </w:r>
             <w:proofErr w:type="spellStart"/>
             <w:r>
+              <w:rPr>
+                <w:sz w:val="24"/>
+                <w:szCs w:val="24"/>
+              </w:rPr>
               <w:t>Rajindra</w:t>
             </w:r>
             <w:proofErr w:type="spellEnd"/>
             <w:r>
+              <w:rPr>
+                <w:sz w:val="24"/>
+                <w:szCs w:val="24"/>
+              </w:rPr>
               <w:t xml:space="preserve"> </w:t>
             </w:r>
             <w:proofErr w:type="spellStart"/>
             <w:r>
+              <w:rPr>
+                <w:sz w:val="24"/>
+                <w:szCs w:val="24"/>
+              </w:rPr>
               <w:t>Piyasekara</w:t>
             </w:r>
             <w:proofErr w:type="spellEnd"/>
@@ -500,7 +530,17 @@
             </w:tcBorders>
           </w:tcPr>
           <w:p>
-            <w:r>
+            <w:pPr>
+              <w:rPr>
+                <w:sz w:val="24"/>
+                <w:szCs w:val="24"/>
+              </w:rPr>
+            </w:pPr>
+            <w:r>
+              <w:rPr>
+                <w:sz w:val="24"/>
+                <w:szCs w:val="24"/>
+              </w:rPr>
               <w:t>MS13961336</w:t>
             </w:r>
           </w:p>
@@ -559,10 +599,19 @@
             </w:tcBorders>
           </w:tcPr>
           <w:p>
+            <w:pPr>
+              <w:rPr>
+                <w:sz w:val="24"/>
+                <w:szCs w:val="24"/>
+              </w:rPr>
+            </w:pPr>
             <w:hyperlink r:id="rId7" w:history="1">
               <w:r>
                 <w:rPr>
                   <w:rStyle w:val="Hyperlink"/>
+                  <w:color w:val="auto"/>
+                  <w:sz w:val="24"/>
+                  <w:szCs w:val="24"/>
                 </w:rPr>
                 <w:t>t.rajindra@gmail.com</w:t>
               </w:r>
@@ -645,7 +694,17 @@
             </w:tcBorders>
           </w:tcPr>
           <w:p>
-            <w:r>
+            <w:pPr>
+              <w:rPr>
+                <w:sz w:val="24"/>
+                <w:szCs w:val="24"/>
+              </w:rPr>
+            </w:pPr>
+            <w:r>
+              <w:rPr>
+                <w:sz w:val="24"/>
+                <w:szCs w:val="24"/>
+              </w:rPr>
               <w:t>94715807092</w:t>
             </w:r>
           </w:p>
@@ -819,7 +878,6 @@
           <w:p>
             <w:pPr>
               <w:spacing w:line="260" w:lineRule="exact"/>
-              <w:ind w:left="103"/>
               <w:rPr>
                 <w:sz w:val="24"/>
                 <w:szCs w:val="24"/>
@@ -827,60 +885,43 @@
             </w:pPr>
             <w:r>
               <w:rPr>
-                <w:strike/>
-                <w:spacing w:val="1"/>
-                <w:sz w:val="24"/>
-                <w:szCs w:val="24"/>
-              </w:rPr>
-              <w:t>P</w:t>
-            </w:r>
-            <w:r>
-              <w:rPr>
-                <w:strike/>
-                <w:sz w:val="24"/>
-                <w:szCs w:val="24"/>
-              </w:rPr>
-              <w:t>ro</w:t>
-            </w:r>
-            <w:r>
-              <w:rPr>
-                <w:strike/>
-                <w:spacing w:val="-1"/>
-                <w:sz w:val="24"/>
-                <w:szCs w:val="24"/>
-              </w:rPr>
-              <w:t>f</w:t>
-            </w:r>
-            <w:r>
-              <w:rPr>
-                <w:sz w:val="24"/>
-                <w:szCs w:val="24"/>
-              </w:rPr>
-              <w:t>./</w:t>
-            </w:r>
-            <w:r>
-              <w:rPr>
-                <w:strike/>
-                <w:sz w:val="24"/>
-                <w:szCs w:val="24"/>
-              </w:rPr>
-              <w:t>Dr</w:t>
-            </w:r>
-            <w:r>
-              <w:rPr>
-                <w:sz w:val="24"/>
-                <w:szCs w:val="24"/>
-              </w:rPr>
-              <w:t>./Mr./</w:t>
-            </w:r>
-            <w:r>
-              <w:rPr>
-                <w:strike/>
-                <w:sz w:val="24"/>
-                <w:szCs w:val="24"/>
-              </w:rPr>
-              <w:t>Ms.</w:t>
-            </w:r>
+                <w:sz w:val="24"/>
+                <w:szCs w:val="24"/>
+              </w:rPr>
+              <w:t>Mr.</w:t>
+            </w:r>
+            <w:r>
+              <w:rPr>
+                <w:sz w:val="24"/>
+                <w:szCs w:val="24"/>
+              </w:rPr>
+              <w:t xml:space="preserve"> </w:t>
+            </w:r>
+            <w:proofErr w:type="spellStart"/>
+            <w:r>
+              <w:rPr>
+                <w:sz w:val="24"/>
+                <w:szCs w:val="24"/>
+              </w:rPr>
+              <w:t>Lakmal</w:t>
+            </w:r>
+            <w:proofErr w:type="spellEnd"/>
+            <w:r>
+              <w:rPr>
+                <w:sz w:val="24"/>
+                <w:szCs w:val="24"/>
+              </w:rPr>
+              <w:t xml:space="preserve"> </w:t>
+            </w:r>
+            <w:proofErr w:type="spellStart"/>
+            <w:r>
+              <w:rPr>
+                <w:sz w:val="24"/>
+                <w:szCs w:val="24"/>
+              </w:rPr>
+              <w:t>Rupasinghe</w:t>
+            </w:r>
+            <w:proofErr w:type="spellEnd"/>
           </w:p>
         </w:tc>
       </w:tr>
@@ -1090,7 +1131,17 @@
             <w:vAlign w:val="center"/>
           </w:tcPr>
           <w:p>
-            <w:r>
+            <w:pPr>
+              <w:rPr>
+                <w:sz w:val="24"/>
+                <w:szCs w:val="24"/>
+              </w:rPr>
+            </w:pPr>
+            <w:r>
+              <w:rPr>
+                <w:sz w:val="24"/>
+                <w:szCs w:val="24"/>
+              </w:rPr>
               <w:t>SLIIT</w:t>
             </w:r>
           </w:p>
@@ -1203,7 +1254,17 @@
             <w:vAlign w:val="center"/>
           </w:tcPr>
           <w:p>
-            <w:r>
+            <w:pPr>
+              <w:rPr>
+                <w:sz w:val="24"/>
+                <w:szCs w:val="24"/>
+              </w:rPr>
+            </w:pPr>
+            <w:r>
+              <w:rPr>
+                <w:sz w:val="24"/>
+                <w:szCs w:val="24"/>
+              </w:rPr>
               <w:t>Senior Lecturer</w:t>
             </w:r>
           </w:p>
@@ -1270,11 +1331,25 @@
             <w:vAlign w:val="center"/>
           </w:tcPr>
           <w:p>
-            <w:r>
+            <w:pPr>
+              <w:rPr>
+                <w:sz w:val="24"/>
+                <w:szCs w:val="24"/>
+              </w:rPr>
+            </w:pPr>
+            <w:r>
+              <w:rPr>
+                <w:sz w:val="24"/>
+                <w:szCs w:val="24"/>
+              </w:rPr>
               <w:t xml:space="preserve">SLIIT, New Kandy Road, </w:t>
             </w:r>
             <w:proofErr w:type="spellStart"/>
             <w:r>
+              <w:rPr>
+                <w:sz w:val="24"/>
+                <w:szCs w:val="24"/>
+              </w:rPr>
               <w:t>Malabe</w:t>
             </w:r>
             <w:proofErr w:type="spellEnd"/>
@@ -1403,7 +1478,17 @@
             <w:vAlign w:val="center"/>
           </w:tcPr>
           <w:p>
-            <w:r>
+            <w:pPr>
+              <w:rPr>
+                <w:sz w:val="24"/>
+                <w:szCs w:val="24"/>
+              </w:rPr>
+            </w:pPr>
+            <w:r>
+              <w:rPr>
+                <w:sz w:val="24"/>
+                <w:szCs w:val="24"/>
+              </w:rPr>
               <w:t>0112413900</w:t>
             </w:r>
           </w:p>
@@ -1500,7 +1585,17 @@
             <w:vAlign w:val="center"/>
           </w:tcPr>
           <w:p>
-            <w:r>
+            <w:pPr>
+              <w:rPr>
+                <w:sz w:val="24"/>
+                <w:szCs w:val="24"/>
+              </w:rPr>
+            </w:pPr>
+            <w:r>
+              <w:rPr>
+                <w:sz w:val="24"/>
+                <w:szCs w:val="24"/>
+              </w:rPr>
               <w:t>0777561061</w:t>
             </w:r>
           </w:p>
@@ -1559,7 +1654,14 @@
             </w:tcBorders>
             <w:vAlign w:val="center"/>
           </w:tcPr>
-          <w:p/>
+          <w:p>
+            <w:pPr>
+              <w:rPr>
+                <w:sz w:val="24"/>
+                <w:szCs w:val="24"/>
+              </w:rPr>
+            </w:pPr>
+          </w:p>
         </w:tc>
       </w:tr>
       <w:tr>
@@ -1623,7 +1725,17 @@
             <w:vAlign w:val="center"/>
           </w:tcPr>
           <w:p>
-            <w:r>
+            <w:pPr>
+              <w:rPr>
+                <w:sz w:val="24"/>
+                <w:szCs w:val="24"/>
+              </w:rPr>
+            </w:pPr>
+            <w:r>
+              <w:rPr>
+                <w:sz w:val="24"/>
+                <w:szCs w:val="24"/>
+              </w:rPr>
               <w:t>Lakmal.r@sliit.lk</w:t>
             </w:r>
           </w:p>
@@ -1751,7 +1863,14 @@
             </w:tcBorders>
             <w:vAlign w:val="center"/>
           </w:tcPr>
-          <w:p/>
+          <w:p>
+            <w:pPr>
+              <w:rPr>
+                <w:sz w:val="24"/>
+                <w:szCs w:val="24"/>
+              </w:rPr>
+            </w:pPr>
+          </w:p>
         </w:tc>
       </w:tr>
       <w:tr>
@@ -1837,7 +1956,14 @@
             </w:tcBorders>
             <w:vAlign w:val="center"/>
           </w:tcPr>
-          <w:p/>
+          <w:p>
+            <w:pPr>
+              <w:rPr>
+                <w:sz w:val="24"/>
+                <w:szCs w:val="24"/>
+              </w:rPr>
+            </w:pPr>
+          </w:p>
         </w:tc>
       </w:tr>
       <w:tr>
@@ -1971,8 +2097,8 @@
             <w:pPr>
               <w:spacing w:before="7" w:line="260" w:lineRule="exact"/>
               <w:rPr>
-                <w:sz w:val="26"/>
-                <w:szCs w:val="26"/>
+                <w:sz w:val="24"/>
+                <w:szCs w:val="24"/>
               </w:rPr>
             </w:pPr>
           </w:p>
@@ -2019,16 +2145,27 @@
               <w:right w:val="single" w:sz="5" w:space="0" w:color="000000"/>
             </w:tcBorders>
           </w:tcPr>
-          <w:p/>
           <w:p>
-            <w:r>
-              <w:t xml:space="preserve"> </w:t>
-            </w:r>
-            <w:r>
+            <w:pPr>
+              <w:rPr>
+                <w:sz w:val="24"/>
+                <w:szCs w:val="24"/>
+              </w:rPr>
+            </w:pPr>
+          </w:p>
+          <w:p>
+            <w:pPr>
+              <w:rPr>
+                <w:sz w:val="24"/>
+                <w:szCs w:val="24"/>
+              </w:rPr>
+            </w:pPr>
+            <w:r>
+              <w:rPr>
+                <w:sz w:val="24"/>
+                <w:szCs w:val="24"/>
+              </w:rPr>
               <w:t>Portable Solution for Secure Encryption of Removable Storage Media</w:t>
-            </w:r>
-            <w:r>
-              <w:tab/>
             </w:r>
           </w:p>
         </w:tc>
@@ -2052,8 +2189,8 @@
             <w:pPr>
               <w:spacing w:before="7" w:line="260" w:lineRule="exact"/>
               <w:rPr>
-                <w:sz w:val="26"/>
-                <w:szCs w:val="26"/>
+                <w:sz w:val="24"/>
+                <w:szCs w:val="24"/>
               </w:rPr>
             </w:pPr>
           </w:p>
@@ -2119,8 +2256,8 @@
             <w:pPr>
               <w:spacing w:before="7" w:line="260" w:lineRule="exact"/>
               <w:rPr>
-                <w:sz w:val="26"/>
-                <w:szCs w:val="26"/>
+                <w:sz w:val="24"/>
+                <w:szCs w:val="24"/>
               </w:rPr>
             </w:pPr>
           </w:p>
@@ -2897,7 +3034,14 @@
               <w:right w:val="single" w:sz="5" w:space="0" w:color="000000"/>
             </w:tcBorders>
           </w:tcPr>
-          <w:p/>
+          <w:p>
+            <w:pPr>
+              <w:rPr>
+                <w:sz w:val="24"/>
+                <w:szCs w:val="24"/>
+              </w:rPr>
+            </w:pPr>
+          </w:p>
         </w:tc>
       </w:tr>
       <w:tr>
@@ -2997,7 +3141,14 @@
               <w:right w:val="single" w:sz="5" w:space="0" w:color="000000"/>
             </w:tcBorders>
           </w:tcPr>
-          <w:p/>
+          <w:p>
+            <w:pPr>
+              <w:rPr>
+                <w:sz w:val="24"/>
+                <w:szCs w:val="24"/>
+              </w:rPr>
+            </w:pPr>
+          </w:p>
         </w:tc>
       </w:tr>
       <w:tr>
@@ -3212,7 +3363,14 @@
               <w:right w:val="single" w:sz="5" w:space="0" w:color="000000"/>
             </w:tcBorders>
           </w:tcPr>
-          <w:p/>
+          <w:p>
+            <w:pPr>
+              <w:rPr>
+                <w:sz w:val="24"/>
+                <w:szCs w:val="24"/>
+              </w:rPr>
+            </w:pPr>
+          </w:p>
         </w:tc>
         <w:tc>
           <w:tcPr>
@@ -3760,7 +3918,14 @@
               <w:right w:val="single" w:sz="5" w:space="0" w:color="000000"/>
             </w:tcBorders>
           </w:tcPr>
-          <w:p/>
+          <w:p>
+            <w:pPr>
+              <w:rPr>
+                <w:sz w:val="24"/>
+                <w:szCs w:val="24"/>
+              </w:rPr>
+            </w:pPr>
+          </w:p>
         </w:tc>
       </w:tr>
       <w:tr>
@@ -4157,7 +4322,14 @@
               <w:right w:val="single" w:sz="5" w:space="0" w:color="000000"/>
             </w:tcBorders>
           </w:tcPr>
-          <w:p/>
+          <w:p>
+            <w:pPr>
+              <w:rPr>
+                <w:sz w:val="24"/>
+                <w:szCs w:val="24"/>
+              </w:rPr>
+            </w:pPr>
+          </w:p>
         </w:tc>
       </w:tr>
     </w:tbl>

</xml_diff>